<commit_message>
changing dem installs 4 realz
</commit_message>
<xml_diff>
--- a/ListOfInstalls.docx
+++ b/ListOfInstalls.docx
@@ -4,7 +4,6 @@
   <w:body>
     <w:p>
       <w:pPr>
-        <w:spacing w:after="0" w:line="240" w:lineRule="auto"/>
         <w:rPr>
           <w:rFonts w:ascii="Segoe UI" w:eastAsia="Times New Roman" w:hAnsi="Segoe UI" w:cs="Segoe UI"/>
           <w:sz w:val="21"/>
@@ -19,16 +18,21 @@
           <w:szCs w:val="21"/>
           <w:lang w:eastAsia="en-GB"/>
         </w:rPr>
-        <w:t>Visual Studio 2012</w:t>
+        <w:t>You know what.</w:t>
       </w:r>
     </w:p>
     <w:p>
       <w:pPr>
-        <w:numPr>
-          <w:ilvl w:val="0"/>
-          <w:numId w:val="1"/>
-        </w:numPr>
-        <w:spacing w:before="100" w:beforeAutospacing="1" w:after="100" w:afterAutospacing="1" w:line="240" w:lineRule="auto"/>
+        <w:rPr>
+          <w:rFonts w:ascii="Segoe UI" w:eastAsia="Times New Roman" w:hAnsi="Segoe UI" w:cs="Segoe UI"/>
+          <w:sz w:val="21"/>
+          <w:szCs w:val="21"/>
+          <w:lang w:eastAsia="en-GB"/>
+        </w:rPr>
+      </w:pPr>
+    </w:p>
+    <w:p>
+      <w:pPr>
         <w:rPr>
           <w:rFonts w:ascii="Segoe UI" w:eastAsia="Times New Roman" w:hAnsi="Segoe UI" w:cs="Segoe UI"/>
           <w:sz w:val="21"/>
@@ -43,12 +47,41 @@
           <w:szCs w:val="21"/>
           <w:lang w:eastAsia="en-GB"/>
         </w:rPr>
-        <w:t xml:space="preserve">include all the C++ packages (and anything that looks game dev related) </w:t>
+        <w:t xml:space="preserve">Let’s just install Unity and </w:t>
+      </w:r>
+      <w:proofErr w:type="spellStart"/>
+      <w:r>
+        <w:rPr>
+          <w:rFonts w:ascii="Segoe UI" w:eastAsia="Times New Roman" w:hAnsi="Segoe UI" w:cs="Segoe UI"/>
+          <w:sz w:val="21"/>
+          <w:szCs w:val="21"/>
+          <w:lang w:eastAsia="en-GB"/>
+        </w:rPr>
+        <w:t>VisualStudio</w:t>
+      </w:r>
+      <w:proofErr w:type="spellEnd"/>
+      <w:r>
+        <w:rPr>
+          <w:rFonts w:ascii="Segoe UI" w:eastAsia="Times New Roman" w:hAnsi="Segoe UI" w:cs="Segoe UI"/>
+          <w:sz w:val="21"/>
+          <w:szCs w:val="21"/>
+          <w:lang w:eastAsia="en-GB"/>
+        </w:rPr>
+        <w:t>.</w:t>
       </w:r>
     </w:p>
     <w:p>
       <w:pPr>
-        <w:spacing w:after="0" w:line="240" w:lineRule="auto"/>
+        <w:rPr>
+          <w:rFonts w:ascii="Segoe UI" w:eastAsia="Times New Roman" w:hAnsi="Segoe UI" w:cs="Segoe UI"/>
+          <w:sz w:val="21"/>
+          <w:szCs w:val="21"/>
+          <w:lang w:eastAsia="en-GB"/>
+        </w:rPr>
+      </w:pPr>
+    </w:p>
+    <w:p>
+      <w:pPr>
         <w:rPr>
           <w:rFonts w:ascii="Segoe UI" w:eastAsia="Times New Roman" w:hAnsi="Segoe UI" w:cs="Segoe UI"/>
           <w:sz w:val="21"/>
@@ -63,43 +96,29 @@
           <w:szCs w:val="21"/>
           <w:lang w:eastAsia="en-GB"/>
         </w:rPr>
-        <w:t>VS2015, VS2017, VS2019 (same as above)</w:t>
+        <w:t>Nothing fancy, though maybe some Git/Git-interface as well.</w:t>
       </w:r>
     </w:p>
     <w:p>
       <w:pPr>
-        <w:spacing w:after="0" w:line="240" w:lineRule="auto"/>
-        <w:rPr>
-          <w:rFonts w:ascii="Segoe UI" w:eastAsia="Times New Roman" w:hAnsi="Segoe UI" w:cs="Segoe UI"/>
-          <w:sz w:val="21"/>
-          <w:szCs w:val="21"/>
-          <w:lang w:eastAsia="en-GB"/>
-        </w:rPr>
-      </w:pPr>
-      <w:r>
-        <w:rPr>
-          <w:rFonts w:ascii="Segoe UI" w:eastAsia="Times New Roman" w:hAnsi="Segoe UI" w:cs="Segoe UI"/>
-          <w:sz w:val="21"/>
-          <w:szCs w:val="21"/>
-          <w:lang w:eastAsia="en-GB"/>
-        </w:rPr>
-        <w:t>Everything in here:</w:t>
-      </w:r>
+        <w:rPr>
+          <w:rFonts w:ascii="Segoe UI" w:eastAsia="Times New Roman" w:hAnsi="Segoe UI" w:cs="Segoe UI"/>
+          <w:sz w:val="21"/>
+          <w:szCs w:val="21"/>
+          <w:lang w:eastAsia="en-GB"/>
+        </w:rPr>
+      </w:pPr>
     </w:p>
     <w:p>
       <w:pPr>
-        <w:numPr>
-          <w:ilvl w:val="0"/>
-          <w:numId w:val="2"/>
-        </w:numPr>
-        <w:spacing w:before="100" w:beforeAutospacing="1" w:after="100" w:afterAutospacing="1" w:line="240" w:lineRule="auto"/>
-        <w:rPr>
-          <w:rFonts w:ascii="Segoe UI" w:eastAsia="Times New Roman" w:hAnsi="Segoe UI" w:cs="Segoe UI"/>
-          <w:sz w:val="21"/>
-          <w:szCs w:val="21"/>
-          <w:lang w:eastAsia="en-GB"/>
-        </w:rPr>
-      </w:pPr>
+        <w:rPr>
+          <w:rFonts w:ascii="Segoe UI" w:eastAsia="Times New Roman" w:hAnsi="Segoe UI" w:cs="Segoe UI"/>
+          <w:sz w:val="21"/>
+          <w:szCs w:val="21"/>
+          <w:lang w:eastAsia="en-GB"/>
+        </w:rPr>
+      </w:pPr>
+      <w:proofErr w:type="spellStart"/>
       <w:r>
         <w:rPr>
           <w:rFonts w:ascii="Segoe UI" w:eastAsia="Times New Roman" w:hAnsi="Segoe UI" w:cs="Segoe UI"/>
@@ -107,8 +126,9 @@
           <w:szCs w:val="21"/>
           <w:lang w:eastAsia="en-GB"/>
         </w:rPr>
-        <w:t>\\builds\Projects\ProjectNimble\Prerequisites</w:t>
+        <w:t>lEtS</w:t>
       </w:r>
+      <w:proofErr w:type="spellEnd"/>
       <w:r>
         <w:rPr>
           <w:rFonts w:ascii="Segoe UI" w:eastAsia="Times New Roman" w:hAnsi="Segoe UI" w:cs="Segoe UI"/>
@@ -116,8 +136,7 @@
           <w:szCs w:val="21"/>
           <w:lang w:eastAsia="en-GB"/>
         </w:rPr>
-        <w:br/>
-        <w:t xml:space="preserve">(note: the </w:t>
+        <w:t xml:space="preserve"> </w:t>
       </w:r>
       <w:proofErr w:type="spellStart"/>
       <w:r>
@@ -127,7 +146,7 @@
           <w:szCs w:val="21"/>
           <w:lang w:eastAsia="en-GB"/>
         </w:rPr>
-        <w:t>directx</w:t>
+        <w:t>gEt</w:t>
       </w:r>
       <w:proofErr w:type="spellEnd"/>
       <w:r>
@@ -137,287 +156,7 @@
           <w:szCs w:val="21"/>
           <w:lang w:eastAsia="en-GB"/>
         </w:rPr>
-        <w:t xml:space="preserve"> one will extract a bunch of files, </w:t>
-      </w:r>
-      <w:proofErr w:type="gramStart"/>
-      <w:r>
-        <w:rPr>
-          <w:rFonts w:ascii="Segoe UI" w:eastAsia="Times New Roman" w:hAnsi="Segoe UI" w:cs="Segoe UI"/>
-          <w:sz w:val="21"/>
-          <w:szCs w:val="21"/>
-          <w:lang w:eastAsia="en-GB"/>
-        </w:rPr>
-        <w:t>it's</w:t>
-      </w:r>
-      <w:proofErr w:type="gramEnd"/>
-      <w:r>
-        <w:rPr>
-          <w:rFonts w:ascii="Segoe UI" w:eastAsia="Times New Roman" w:hAnsi="Segoe UI" w:cs="Segoe UI"/>
-          <w:sz w:val="21"/>
-          <w:szCs w:val="21"/>
-          <w:lang w:eastAsia="en-GB"/>
-        </w:rPr>
-        <w:t xml:space="preserve"> not the actual installer. </w:t>
-      </w:r>
-      <w:proofErr w:type="gramStart"/>
-      <w:r>
-        <w:rPr>
-          <w:rFonts w:ascii="Segoe UI" w:eastAsia="Times New Roman" w:hAnsi="Segoe UI" w:cs="Segoe UI"/>
-          <w:sz w:val="21"/>
-          <w:szCs w:val="21"/>
-          <w:lang w:eastAsia="en-GB"/>
-        </w:rPr>
-        <w:t>You'll</w:t>
-      </w:r>
-      <w:proofErr w:type="gramEnd"/>
-      <w:r>
-        <w:rPr>
-          <w:rFonts w:ascii="Segoe UI" w:eastAsia="Times New Roman" w:hAnsi="Segoe UI" w:cs="Segoe UI"/>
-          <w:sz w:val="21"/>
-          <w:szCs w:val="21"/>
-          <w:lang w:eastAsia="en-GB"/>
-        </w:rPr>
-        <w:t xml:space="preserve"> need to run the installer after running that exe)</w:t>
-      </w:r>
-      <w:r>
-        <w:rPr>
-          <w:rFonts w:ascii="Segoe UI" w:eastAsia="Times New Roman" w:hAnsi="Segoe UI" w:cs="Segoe UI"/>
-          <w:sz w:val="21"/>
-          <w:szCs w:val="21"/>
-          <w:lang w:eastAsia="en-GB"/>
-        </w:rPr>
-        <w:br/>
-        <w:t xml:space="preserve">(note: you don't need to run the p4.bat thingy) </w:t>
-      </w:r>
-    </w:p>
-    <w:p>
-      <w:pPr>
-        <w:spacing w:after="0" w:line="240" w:lineRule="auto"/>
-        <w:rPr>
-          <w:rFonts w:ascii="Segoe UI" w:eastAsia="Times New Roman" w:hAnsi="Segoe UI" w:cs="Segoe UI"/>
-          <w:sz w:val="21"/>
-          <w:szCs w:val="21"/>
-          <w:lang w:eastAsia="en-GB"/>
-        </w:rPr>
-      </w:pPr>
-      <w:r>
-        <w:rPr>
-          <w:rFonts w:ascii="Segoe UI" w:eastAsia="Times New Roman" w:hAnsi="Segoe UI" w:cs="Segoe UI"/>
-          <w:sz w:val="21"/>
-          <w:szCs w:val="21"/>
-          <w:lang w:eastAsia="en-GB"/>
-        </w:rPr>
-        <w:t>SDKS:</w:t>
-      </w:r>
-    </w:p>
-    <w:p>
-      <w:pPr>
-        <w:numPr>
-          <w:ilvl w:val="0"/>
-          <w:numId w:val="3"/>
-        </w:numPr>
-        <w:spacing w:before="100" w:beforeAutospacing="1" w:after="100" w:afterAutospacing="1" w:line="240" w:lineRule="auto"/>
-        <w:rPr>
-          <w:rFonts w:ascii="Segoe UI" w:eastAsia="Times New Roman" w:hAnsi="Segoe UI" w:cs="Segoe UI"/>
-          <w:sz w:val="21"/>
-          <w:szCs w:val="21"/>
-          <w:lang w:eastAsia="en-GB"/>
-        </w:rPr>
-      </w:pPr>
-      <w:r>
-        <w:rPr>
-          <w:rFonts w:ascii="Segoe UI" w:eastAsia="Times New Roman" w:hAnsi="Segoe UI" w:cs="Segoe UI"/>
-          <w:sz w:val="21"/>
-          <w:szCs w:val="21"/>
-          <w:lang w:eastAsia="en-GB"/>
-        </w:rPr>
-        <w:t xml:space="preserve">Switch SDK 10.4 </w:t>
-      </w:r>
-    </w:p>
-    <w:p>
-      <w:pPr>
-        <w:numPr>
-          <w:ilvl w:val="1"/>
-          <w:numId w:val="3"/>
-        </w:numPr>
-        <w:spacing w:before="100" w:beforeAutospacing="1" w:after="100" w:afterAutospacing="1" w:line="240" w:lineRule="auto"/>
-        <w:rPr>
-          <w:rFonts w:ascii="Segoe UI" w:eastAsia="Times New Roman" w:hAnsi="Segoe UI" w:cs="Segoe UI"/>
-          <w:sz w:val="21"/>
-          <w:szCs w:val="21"/>
-          <w:lang w:eastAsia="en-GB"/>
-        </w:rPr>
-      </w:pPr>
-      <w:r>
-        <w:rPr>
-          <w:rFonts w:ascii="Segoe UI" w:eastAsia="Times New Roman" w:hAnsi="Segoe UI" w:cs="Segoe UI"/>
-          <w:sz w:val="21"/>
-          <w:szCs w:val="21"/>
-          <w:lang w:eastAsia="en-GB"/>
-        </w:rPr>
-        <w:t xml:space="preserve">Should be installed to: C:\Nintendo\10_4_0 </w:t>
-      </w:r>
-    </w:p>
-    <w:p>
-      <w:pPr>
-        <w:numPr>
-          <w:ilvl w:val="0"/>
-          <w:numId w:val="3"/>
-        </w:numPr>
-        <w:spacing w:before="100" w:beforeAutospacing="1" w:after="100" w:afterAutospacing="1" w:line="240" w:lineRule="auto"/>
-        <w:rPr>
-          <w:rFonts w:ascii="Segoe UI" w:eastAsia="Times New Roman" w:hAnsi="Segoe UI" w:cs="Segoe UI"/>
-          <w:sz w:val="21"/>
-          <w:szCs w:val="21"/>
-          <w:lang w:eastAsia="en-GB"/>
-        </w:rPr>
-      </w:pPr>
-      <w:r>
-        <w:rPr>
-          <w:rFonts w:ascii="Segoe UI" w:eastAsia="Times New Roman" w:hAnsi="Segoe UI" w:cs="Segoe UI"/>
-          <w:sz w:val="21"/>
-          <w:szCs w:val="21"/>
-          <w:lang w:eastAsia="en-GB"/>
-        </w:rPr>
-        <w:t xml:space="preserve">PS4 7.5 </w:t>
-      </w:r>
-    </w:p>
-    <w:p>
-      <w:pPr>
-        <w:numPr>
-          <w:ilvl w:val="1"/>
-          <w:numId w:val="3"/>
-        </w:numPr>
-        <w:spacing w:before="100" w:beforeAutospacing="1" w:after="100" w:afterAutospacing="1" w:line="240" w:lineRule="auto"/>
-        <w:rPr>
-          <w:rFonts w:ascii="Segoe UI" w:eastAsia="Times New Roman" w:hAnsi="Segoe UI" w:cs="Segoe UI"/>
-          <w:sz w:val="21"/>
-          <w:szCs w:val="21"/>
-          <w:lang w:eastAsia="en-GB"/>
-        </w:rPr>
-      </w:pPr>
-      <w:r>
-        <w:rPr>
-          <w:rFonts w:ascii="Segoe UI" w:eastAsia="Times New Roman" w:hAnsi="Segoe UI" w:cs="Segoe UI"/>
-          <w:sz w:val="21"/>
-          <w:szCs w:val="21"/>
-          <w:lang w:eastAsia="en-GB"/>
-        </w:rPr>
-        <w:t xml:space="preserve">Default install is okay </w:t>
-      </w:r>
-    </w:p>
-    <w:p>
-      <w:pPr>
-        <w:numPr>
-          <w:ilvl w:val="0"/>
-          <w:numId w:val="3"/>
-        </w:numPr>
-        <w:spacing w:before="100" w:beforeAutospacing="1" w:after="100" w:afterAutospacing="1" w:line="240" w:lineRule="auto"/>
-        <w:rPr>
-          <w:rFonts w:ascii="Segoe UI" w:eastAsia="Times New Roman" w:hAnsi="Segoe UI" w:cs="Segoe UI"/>
-          <w:sz w:val="21"/>
-          <w:szCs w:val="21"/>
-          <w:lang w:eastAsia="en-GB"/>
-        </w:rPr>
-      </w:pPr>
-      <w:r>
-        <w:rPr>
-          <w:rFonts w:ascii="Segoe UI" w:eastAsia="Times New Roman" w:hAnsi="Segoe UI" w:cs="Segoe UI"/>
-          <w:sz w:val="21"/>
-          <w:szCs w:val="21"/>
-          <w:lang w:eastAsia="en-GB"/>
-        </w:rPr>
-        <w:t xml:space="preserve">PS5 1.0 </w:t>
-      </w:r>
-    </w:p>
-    <w:p>
-      <w:pPr>
-        <w:numPr>
-          <w:ilvl w:val="1"/>
-          <w:numId w:val="3"/>
-        </w:numPr>
-        <w:spacing w:before="100" w:beforeAutospacing="1" w:after="100" w:afterAutospacing="1" w:line="240" w:lineRule="auto"/>
-        <w:rPr>
-          <w:rFonts w:ascii="Segoe UI" w:eastAsia="Times New Roman" w:hAnsi="Segoe UI" w:cs="Segoe UI"/>
-          <w:sz w:val="21"/>
-          <w:szCs w:val="21"/>
-          <w:lang w:eastAsia="en-GB"/>
-        </w:rPr>
-      </w:pPr>
-      <w:r>
-        <w:rPr>
-          <w:rFonts w:ascii="Segoe UI" w:eastAsia="Times New Roman" w:hAnsi="Segoe UI" w:cs="Segoe UI"/>
-          <w:sz w:val="21"/>
-          <w:szCs w:val="21"/>
-          <w:lang w:eastAsia="en-GB"/>
-        </w:rPr>
-        <w:t xml:space="preserve">Default install is okay </w:t>
-      </w:r>
-    </w:p>
-    <w:p>
-      <w:pPr>
-        <w:numPr>
-          <w:ilvl w:val="0"/>
-          <w:numId w:val="3"/>
-        </w:numPr>
-        <w:spacing w:before="100" w:beforeAutospacing="1" w:after="100" w:afterAutospacing="1" w:line="240" w:lineRule="auto"/>
-        <w:rPr>
-          <w:rFonts w:ascii="Segoe UI" w:eastAsia="Times New Roman" w:hAnsi="Segoe UI" w:cs="Segoe UI"/>
-          <w:sz w:val="21"/>
-          <w:szCs w:val="21"/>
-          <w:lang w:eastAsia="en-GB"/>
-        </w:rPr>
-      </w:pPr>
-      <w:r>
-        <w:rPr>
-          <w:rFonts w:ascii="Segoe UI" w:eastAsia="Times New Roman" w:hAnsi="Segoe UI" w:cs="Segoe UI"/>
-          <w:sz w:val="21"/>
-          <w:szCs w:val="21"/>
-          <w:lang w:eastAsia="en-GB"/>
-        </w:rPr>
-        <w:t xml:space="preserve">GDK </w:t>
-      </w:r>
-      <w:r>
-        <w:rPr>
-          <w:rFonts w:ascii="Segoe UI" w:eastAsia="Times New Roman" w:hAnsi="Segoe UI" w:cs="Segoe UI"/>
-          <w:sz w:val="21"/>
-          <w:szCs w:val="21"/>
-          <w:lang w:eastAsia="en-GB"/>
-        </w:rPr>
-        <w:t>May</w:t>
-      </w:r>
-      <w:r>
-        <w:rPr>
-          <w:rFonts w:ascii="Segoe UI" w:eastAsia="Times New Roman" w:hAnsi="Segoe UI" w:cs="Segoe UI"/>
-          <w:sz w:val="21"/>
-          <w:szCs w:val="21"/>
-          <w:lang w:eastAsia="en-GB"/>
-        </w:rPr>
-        <w:t xml:space="preserve"> 2020 </w:t>
-      </w:r>
-    </w:p>
-    <w:p>
-      <w:pPr>
-        <w:numPr>
-          <w:ilvl w:val="1"/>
-          <w:numId w:val="3"/>
-        </w:numPr>
-        <w:spacing w:before="100" w:beforeAutospacing="1" w:after="100" w:afterAutospacing="1" w:line="240" w:lineRule="auto"/>
-        <w:rPr>
-          <w:rFonts w:ascii="Segoe UI" w:eastAsia="Times New Roman" w:hAnsi="Segoe UI" w:cs="Segoe UI"/>
-          <w:sz w:val="21"/>
-          <w:szCs w:val="21"/>
-          <w:lang w:eastAsia="en-GB"/>
-        </w:rPr>
-      </w:pPr>
-      <w:r>
-        <w:rPr>
-          <w:rFonts w:ascii="Segoe UI" w:eastAsia="Times New Roman" w:hAnsi="Segoe UI" w:cs="Segoe UI"/>
-          <w:sz w:val="21"/>
-          <w:szCs w:val="21"/>
-          <w:lang w:eastAsia="en-GB"/>
-        </w:rPr>
-        <w:t xml:space="preserve">Will require you to install win10 </w:t>
+        <w:t xml:space="preserve"> </w:t>
       </w:r>
       <w:proofErr w:type="spellStart"/>
       <w:r>
@@ -427,7 +166,7 @@
           <w:szCs w:val="21"/>
           <w:lang w:eastAsia="en-GB"/>
         </w:rPr>
-        <w:t>sdk</w:t>
+        <w:t>ThIs</w:t>
       </w:r>
       <w:proofErr w:type="spellEnd"/>
       <w:r>
@@ -437,27 +176,7 @@
           <w:szCs w:val="21"/>
           <w:lang w:eastAsia="en-GB"/>
         </w:rPr>
-        <w:t xml:space="preserve">, but it gives you a link to it first </w:t>
-      </w:r>
-    </w:p>
-    <w:p>
-      <w:pPr>
-        <w:spacing w:after="0" w:line="240" w:lineRule="auto"/>
-        <w:rPr>
-          <w:rFonts w:ascii="Segoe UI" w:eastAsia="Times New Roman" w:hAnsi="Segoe UI" w:cs="Segoe UI"/>
-          <w:sz w:val="21"/>
-          <w:szCs w:val="21"/>
-          <w:lang w:eastAsia="en-GB"/>
-        </w:rPr>
-      </w:pPr>
-      <w:r>
-        <w:rPr>
-          <w:rFonts w:ascii="Segoe UI" w:eastAsia="Times New Roman" w:hAnsi="Segoe UI" w:cs="Segoe UI"/>
-          <w:sz w:val="21"/>
-          <w:szCs w:val="21"/>
-          <w:lang w:eastAsia="en-GB"/>
-        </w:rPr>
-        <w:t xml:space="preserve">(note: all the </w:t>
+        <w:t xml:space="preserve"> </w:t>
       </w:r>
       <w:proofErr w:type="spellStart"/>
       <w:r>
@@ -467,7 +186,7 @@
           <w:szCs w:val="21"/>
           <w:lang w:eastAsia="en-GB"/>
         </w:rPr>
-        <w:t>sdks</w:t>
+        <w:t>PaRtY</w:t>
       </w:r>
       <w:proofErr w:type="spellEnd"/>
       <w:r>
@@ -477,63 +196,8 @@
           <w:szCs w:val="21"/>
           <w:lang w:eastAsia="en-GB"/>
         </w:rPr>
-        <w:t xml:space="preserve"> are available on \\infoserv\info\sdk)</w:t>
+        <w:t xml:space="preserve"> </w:t>
       </w:r>
-    </w:p>
-    <w:p>
-      <w:pPr>
-        <w:spacing w:after="0" w:line="240" w:lineRule="auto"/>
-        <w:rPr>
-          <w:rFonts w:ascii="Segoe UI" w:eastAsia="Times New Roman" w:hAnsi="Segoe UI" w:cs="Segoe UI"/>
-          <w:sz w:val="21"/>
-          <w:szCs w:val="21"/>
-          <w:lang w:eastAsia="en-GB"/>
-        </w:rPr>
-      </w:pPr>
-      <w:r>
-        <w:rPr>
-          <w:rFonts w:ascii="Segoe UI" w:eastAsia="Times New Roman" w:hAnsi="Segoe UI" w:cs="Segoe UI"/>
-          <w:sz w:val="21"/>
-          <w:szCs w:val="21"/>
-          <w:lang w:eastAsia="en-GB"/>
-        </w:rPr>
-        <w:t> </w:t>
-      </w:r>
-    </w:p>
-    <w:p>
-      <w:pPr>
-        <w:spacing w:after="0" w:line="240" w:lineRule="auto"/>
-        <w:rPr>
-          <w:rFonts w:ascii="Segoe UI" w:eastAsia="Times New Roman" w:hAnsi="Segoe UI" w:cs="Segoe UI"/>
-          <w:sz w:val="21"/>
-          <w:szCs w:val="21"/>
-          <w:lang w:eastAsia="en-GB"/>
-        </w:rPr>
-      </w:pPr>
-      <w:r>
-        <w:rPr>
-          <w:rFonts w:ascii="Segoe UI" w:eastAsia="Times New Roman" w:hAnsi="Segoe UI" w:cs="Segoe UI"/>
-          <w:sz w:val="21"/>
-          <w:szCs w:val="21"/>
-          <w:lang w:eastAsia="en-GB"/>
-        </w:rPr>
-        <w:t>Other stuff:</w:t>
-      </w:r>
-    </w:p>
-    <w:p>
-      <w:pPr>
-        <w:numPr>
-          <w:ilvl w:val="0"/>
-          <w:numId w:val="4"/>
-        </w:numPr>
-        <w:spacing w:before="100" w:beforeAutospacing="1" w:after="100" w:afterAutospacing="1" w:line="240" w:lineRule="auto"/>
-        <w:rPr>
-          <w:rFonts w:ascii="Segoe UI" w:eastAsia="Times New Roman" w:hAnsi="Segoe UI" w:cs="Segoe UI"/>
-          <w:sz w:val="21"/>
-          <w:szCs w:val="21"/>
-          <w:lang w:eastAsia="en-GB"/>
-        </w:rPr>
-      </w:pPr>
       <w:proofErr w:type="spellStart"/>
       <w:r>
         <w:rPr>
@@ -542,7 +206,7 @@
           <w:szCs w:val="21"/>
           <w:lang w:eastAsia="en-GB"/>
         </w:rPr>
-        <w:t>windirstat</w:t>
+        <w:t>sTaRtEd</w:t>
       </w:r>
       <w:proofErr w:type="spellEnd"/>
       <w:r>
@@ -552,218 +216,7 @@
           <w:szCs w:val="21"/>
           <w:lang w:eastAsia="en-GB"/>
         </w:rPr>
-        <w:t xml:space="preserve"> </w:t>
-      </w:r>
-    </w:p>
-    <w:p>
-      <w:pPr>
-        <w:numPr>
-          <w:ilvl w:val="0"/>
-          <w:numId w:val="4"/>
-        </w:numPr>
-        <w:spacing w:before="100" w:beforeAutospacing="1" w:after="100" w:afterAutospacing="1" w:line="240" w:lineRule="auto"/>
-        <w:rPr>
-          <w:rFonts w:ascii="Segoe UI" w:eastAsia="Times New Roman" w:hAnsi="Segoe UI" w:cs="Segoe UI"/>
-          <w:sz w:val="21"/>
-          <w:szCs w:val="21"/>
-          <w:lang w:eastAsia="en-GB"/>
-        </w:rPr>
-      </w:pPr>
-      <w:r>
-        <w:rPr>
-          <w:rFonts w:ascii="Segoe UI" w:eastAsia="Times New Roman" w:hAnsi="Segoe UI" w:cs="Segoe UI"/>
-          <w:sz w:val="21"/>
-          <w:szCs w:val="21"/>
-          <w:lang w:eastAsia="en-GB"/>
-        </w:rPr>
-        <w:t xml:space="preserve">p4v </w:t>
-      </w:r>
-    </w:p>
-    <w:p>
-      <w:pPr>
-        <w:numPr>
-          <w:ilvl w:val="0"/>
-          <w:numId w:val="4"/>
-        </w:numPr>
-        <w:spacing w:before="100" w:beforeAutospacing="1" w:after="100" w:afterAutospacing="1" w:line="240" w:lineRule="auto"/>
-        <w:rPr>
-          <w:rFonts w:ascii="Segoe UI" w:eastAsia="Times New Roman" w:hAnsi="Segoe UI" w:cs="Segoe UI"/>
-          <w:sz w:val="21"/>
-          <w:szCs w:val="21"/>
-          <w:lang w:eastAsia="en-GB"/>
-        </w:rPr>
-      </w:pPr>
-      <w:r>
-        <w:rPr>
-          <w:rFonts w:ascii="Segoe UI" w:eastAsia="Times New Roman" w:hAnsi="Segoe UI" w:cs="Segoe UI"/>
-          <w:sz w:val="21"/>
-          <w:szCs w:val="21"/>
-          <w:lang w:eastAsia="en-GB"/>
-        </w:rPr>
-        <w:t>C:\Program Files (x</w:t>
-      </w:r>
-      <w:proofErr w:type="gramStart"/>
-      <w:r>
-        <w:rPr>
-          <w:rFonts w:ascii="Segoe UI" w:eastAsia="Times New Roman" w:hAnsi="Segoe UI" w:cs="Segoe UI"/>
-          <w:sz w:val="21"/>
-          <w:szCs w:val="21"/>
-          <w:lang w:eastAsia="en-GB"/>
-        </w:rPr>
-        <w:t>86)\</w:t>
-      </w:r>
-      <w:proofErr w:type="gramEnd"/>
-      <w:r>
-        <w:rPr>
-          <w:rFonts w:ascii="Segoe UI" w:eastAsia="Times New Roman" w:hAnsi="Segoe UI" w:cs="Segoe UI"/>
-          <w:sz w:val="21"/>
-          <w:szCs w:val="21"/>
-          <w:lang w:eastAsia="en-GB"/>
-        </w:rPr>
-        <w:t xml:space="preserve">WinSCP  </w:t>
-      </w:r>
-    </w:p>
-    <w:p>
-      <w:pPr>
-        <w:numPr>
-          <w:ilvl w:val="1"/>
-          <w:numId w:val="4"/>
-        </w:numPr>
-        <w:spacing w:before="100" w:beforeAutospacing="1" w:after="100" w:afterAutospacing="1" w:line="240" w:lineRule="auto"/>
-        <w:rPr>
-          <w:rFonts w:ascii="Segoe UI" w:eastAsia="Times New Roman" w:hAnsi="Segoe UI" w:cs="Segoe UI"/>
-          <w:sz w:val="21"/>
-          <w:szCs w:val="21"/>
-          <w:lang w:eastAsia="en-GB"/>
-        </w:rPr>
-      </w:pPr>
-      <w:r>
-        <w:rPr>
-          <w:rFonts w:ascii="Segoe UI" w:eastAsia="Times New Roman" w:hAnsi="Segoe UI" w:cs="Segoe UI"/>
-          <w:sz w:val="21"/>
-          <w:szCs w:val="21"/>
-          <w:lang w:eastAsia="en-GB"/>
-        </w:rPr>
-        <w:t>You can get that here: \\builds\Dropzone\4AlexR\WinSCP</w:t>
-      </w:r>
-    </w:p>
-    <w:p>
-      <w:r>
-        <w:pict w14:anchorId="05AA3F8C">
-          <v:rect id="_x0000_i1025" style="width:0;height:1.5pt" o:hralign="center" o:hrstd="t" o:hr="t" fillcolor="#a0a0a0" stroked="f"/>
-        </w:pict>
-      </w:r>
-    </w:p>
-    <w:p>
-      <w:pPr>
-        <w:spacing w:after="0" w:line="240" w:lineRule="auto"/>
-        <w:rPr>
-          <w:rFonts w:ascii="Segoe UI" w:eastAsia="Times New Roman" w:hAnsi="Segoe UI" w:cs="Segoe UI"/>
-          <w:sz w:val="21"/>
-          <w:szCs w:val="21"/>
-          <w:lang w:eastAsia="en-GB"/>
-        </w:rPr>
-      </w:pPr>
-      <w:r>
-        <w:rPr>
-          <w:rFonts w:ascii="Segoe UI" w:eastAsia="Times New Roman" w:hAnsi="Segoe UI" w:cs="Segoe UI"/>
-          <w:sz w:val="21"/>
-          <w:szCs w:val="21"/>
-          <w:lang w:eastAsia="en-GB"/>
-        </w:rPr>
-        <w:t>incredibuild1</w:t>
-      </w:r>
-    </w:p>
-    <w:p>
-      <w:pPr>
-        <w:spacing w:after="0" w:line="240" w:lineRule="auto"/>
-        <w:rPr>
-          <w:rFonts w:ascii="Segoe UI" w:eastAsia="Times New Roman" w:hAnsi="Segoe UI" w:cs="Segoe UI"/>
-          <w:sz w:val="21"/>
-          <w:szCs w:val="21"/>
-          <w:lang w:eastAsia="en-GB"/>
-        </w:rPr>
-      </w:pPr>
-      <w:r>
-        <w:pict w14:anchorId="365919FF">
-          <v:rect id="_x0000_i1026" style="width:0;height:1.5pt" o:hralign="center" o:hrstd="t" o:hr="t" fillcolor="#a0a0a0" stroked="f"/>
-        </w:pict>
-      </w:r>
-    </w:p>
-    <w:p>
-      <w:pPr>
-        <w:spacing w:after="0" w:line="240" w:lineRule="auto"/>
-        <w:rPr>
-          <w:rFonts w:ascii="Segoe UI" w:eastAsia="Times New Roman" w:hAnsi="Segoe UI" w:cs="Segoe UI"/>
-          <w:sz w:val="21"/>
-          <w:szCs w:val="21"/>
-          <w:lang w:eastAsia="en-GB"/>
-        </w:rPr>
-      </w:pPr>
-      <w:r>
-        <w:rPr>
-          <w:rFonts w:ascii="Segoe UI" w:eastAsia="Times New Roman" w:hAnsi="Segoe UI" w:cs="Segoe UI"/>
-          <w:sz w:val="21"/>
-          <w:szCs w:val="21"/>
-          <w:lang w:eastAsia="en-GB"/>
-        </w:rPr>
-        <w:t xml:space="preserve">If you go to one of the </w:t>
-      </w:r>
-      <w:proofErr w:type="spellStart"/>
-      <w:r>
-        <w:rPr>
-          <w:rFonts w:ascii="Segoe UI" w:eastAsia="Times New Roman" w:hAnsi="Segoe UI" w:cs="Segoe UI"/>
-          <w:sz w:val="21"/>
-          <w:szCs w:val="21"/>
-          <w:lang w:eastAsia="en-GB"/>
-        </w:rPr>
-        <w:t>tcssd</w:t>
-      </w:r>
-      <w:proofErr w:type="spellEnd"/>
-      <w:r>
-        <w:rPr>
-          <w:rFonts w:ascii="Segoe UI" w:eastAsia="Times New Roman" w:hAnsi="Segoe UI" w:cs="Segoe UI"/>
-          <w:sz w:val="21"/>
-          <w:szCs w:val="21"/>
-          <w:lang w:eastAsia="en-GB"/>
-        </w:rPr>
-        <w:t xml:space="preserve"> agents:</w:t>
-      </w:r>
-    </w:p>
-    <w:p>
-      <w:pPr>
-        <w:spacing w:after="100" w:line="240" w:lineRule="auto"/>
-        <w:rPr>
-          <w:rFonts w:ascii="Segoe UI" w:eastAsia="Times New Roman" w:hAnsi="Segoe UI" w:cs="Segoe UI"/>
-          <w:sz w:val="21"/>
-          <w:szCs w:val="21"/>
-          <w:lang w:eastAsia="en-GB"/>
-        </w:rPr>
-      </w:pPr>
-      <w:r>
-        <w:rPr>
-          <w:rFonts w:ascii="Segoe UI" w:eastAsia="Times New Roman" w:hAnsi="Segoe UI" w:cs="Segoe UI"/>
-          <w:sz w:val="21"/>
-          <w:szCs w:val="21"/>
-          <w:lang w:eastAsia="en-GB"/>
-        </w:rPr>
-        <w:t>C:\Program Files\</w:t>
-      </w:r>
-      <w:proofErr w:type="spellStart"/>
-      <w:r>
-        <w:rPr>
-          <w:rFonts w:ascii="Segoe UI" w:eastAsia="Times New Roman" w:hAnsi="Segoe UI" w:cs="Segoe UI"/>
-          <w:sz w:val="21"/>
-          <w:szCs w:val="21"/>
-          <w:lang w:eastAsia="en-GB"/>
-        </w:rPr>
-        <w:t>Telegraf</w:t>
-      </w:r>
-      <w:proofErr w:type="spellEnd"/>
-    </w:p>
-    <w:p>
-      <w:r>
-        <w:t>START SERVICE (Google it)</w:t>
+        <w:t>!!!</w:t>
       </w:r>
     </w:p>
     <w:sectPr>

</xml_diff>